<commit_message>
Changement : MLD, MCD. Suppr. DateNaissance
</commit_message>
<xml_diff>
--- a/BD/MLD.docx
+++ b/BD/MLD.docx
@@ -13,7 +13,12 @@
         <w:t>idUser</w:t>
       </w:r>
       <w:r>
-        <w:t>, Pseudo, Email, Password, DateNaissance, Salt)</w:t>
+        <w:t>, Pseudo, Email, Password</w:t>
+      </w:r>
+      <w:bookmarkStart w:id="0" w:name="_GoBack"/>
+      <w:bookmarkEnd w:id="0"/>
+      <w:r>
+        <w:t>, Salt)</w:t>
       </w:r>
     </w:p>
     <w:p>
@@ -31,10 +36,7 @@
       </w:r>
     </w:p>
     <w:p/>
-    <w:p>
-      <w:bookmarkStart w:id="0" w:name="_GoBack"/>
-      <w:bookmarkEnd w:id="0"/>
-    </w:p>
+    <w:p/>
     <w:sectPr>
       <w:pgSz w:w="11906" w:h="16838"/>
       <w:pgMar w:top="1417" w:right="1417" w:bottom="1417" w:left="1417" w:header="708" w:footer="708" w:gutter="0"/>

</xml_diff>